<commit_message>
Updated documentation to mark items sold at each shop
</commit_message>
<xml_diff>
--- a/Documentation/DextraPickupsAndBoostsDoc.docx
+++ b/Documentation/DextraPickupsAndBoostsDoc.docx
@@ -35,13 +35,18 @@
         </w:numPr>
       </w:pPr>
       <w:r>
-        <w:t xml:space="preserve">Platformer </w:t>
-      </w:r>
-      <w:proofErr w:type="spellStart"/>
-      <w:r>
-        <w:t>Dextra</w:t>
-      </w:r>
-      <w:proofErr w:type="spellEnd"/>
+        <w:t>Platformer Dextra</w:t>
+      </w:r>
+      <w:r>
+        <w:t xml:space="preserve"> </w:t>
+      </w:r>
+      <w:r>
+        <w:rPr>
+          <w:b/>
+          <w:bCs/>
+        </w:rPr>
+        <w:t>[In shop]</w:t>
+      </w:r>
     </w:p>
     <w:p>
       <w:pPr>
@@ -65,6 +70,28 @@
       </w:pPr>
       <w:r>
         <w:t>Castle Approach</w:t>
+      </w:r>
+    </w:p>
+    <w:p>
+      <w:pPr>
+        <w:pStyle w:val="ListParagraph"/>
+        <w:numPr>
+          <w:ilvl w:val="1"/>
+          <w:numId w:val="2"/>
+        </w:numPr>
+      </w:pPr>
+      <w:r>
+        <w:t>Dextra w/ nose</w:t>
+      </w:r>
+      <w:r>
+        <w:t xml:space="preserve"> </w:t>
+      </w:r>
+      <w:r>
+        <w:rPr>
+          <w:b/>
+          <w:bCs/>
+        </w:rPr>
+        <w:t>[In shop]</w:t>
       </w:r>
     </w:p>
     <w:p>
@@ -103,13 +130,18 @@
         </w:numPr>
       </w:pPr>
       <w:r>
-        <w:t xml:space="preserve">Fighter </w:t>
-      </w:r>
-      <w:proofErr w:type="spellStart"/>
-      <w:r>
-        <w:t>Dextra</w:t>
-      </w:r>
-      <w:proofErr w:type="spellEnd"/>
+        <w:t>Fighter Dextra</w:t>
+      </w:r>
+      <w:r>
+        <w:t xml:space="preserve"> </w:t>
+      </w:r>
+      <w:r>
+        <w:rPr>
+          <w:b/>
+          <w:bCs/>
+        </w:rPr>
+        <w:t>[In shop]</w:t>
+      </w:r>
     </w:p>
     <w:p>
       <w:pPr>
@@ -120,7 +152,13 @@
         </w:numPr>
       </w:pPr>
       <w:r>
-        <w:t>Standing enemies</w:t>
+        <w:t>Fighter Attac</w:t>
+      </w:r>
+      <w:r>
+        <w:t>k</w:t>
+      </w:r>
+      <w:r>
+        <w:t xml:space="preserve"> Effects</w:t>
       </w:r>
     </w:p>
     <w:p>
@@ -145,6 +183,28 @@
       </w:pPr>
       <w:r>
         <w:t>Lava and water tiles</w:t>
+      </w:r>
+    </w:p>
+    <w:p>
+      <w:pPr>
+        <w:pStyle w:val="ListParagraph"/>
+        <w:numPr>
+          <w:ilvl w:val="1"/>
+          <w:numId w:val="2"/>
+        </w:numPr>
+      </w:pPr>
+      <w:r>
+        <w:t>Main Menu</w:t>
+      </w:r>
+      <w:r>
+        <w:t xml:space="preserve"> </w:t>
+      </w:r>
+      <w:r>
+        <w:rPr>
+          <w:b/>
+          <w:bCs/>
+        </w:rPr>
+        <w:t>[In shop]</w:t>
       </w:r>
     </w:p>
     <w:p>
@@ -168,13 +228,18 @@
         </w:numPr>
       </w:pPr>
       <w:r>
-        <w:t xml:space="preserve">RPG </w:t>
-      </w:r>
-      <w:proofErr w:type="spellStart"/>
-      <w:r>
-        <w:t>Dextra</w:t>
-      </w:r>
-      <w:proofErr w:type="spellEnd"/>
+        <w:t>RPG Dextra</w:t>
+      </w:r>
+      <w:r>
+        <w:t xml:space="preserve"> </w:t>
+      </w:r>
+      <w:r>
+        <w:rPr>
+          <w:b/>
+          <w:bCs/>
+        </w:rPr>
+        <w:t>[In shop]</w:t>
+      </w:r>
     </w:p>
     <w:p>
       <w:pPr>
@@ -187,6 +252,9 @@
       <w:r>
         <w:t>RPG Combat</w:t>
       </w:r>
+      <w:r>
+        <w:t xml:space="preserve"> Effects</w:t>
+      </w:r>
     </w:p>
     <w:p>
       <w:pPr>
@@ -221,7 +289,17 @@
         </w:numPr>
       </w:pPr>
       <w:r>
-        <w:t>Respawning enemies</w:t>
+        <w:t>Dialogue Portraits</w:t>
+      </w:r>
+      <w:r>
+        <w:t xml:space="preserve"> </w:t>
+      </w:r>
+      <w:r>
+        <w:rPr>
+          <w:b/>
+          <w:bCs/>
+        </w:rPr>
+        <w:t>[In shop]</w:t>
       </w:r>
     </w:p>
     <w:p>
@@ -245,13 +323,18 @@
         </w:numPr>
       </w:pPr>
       <w:r>
-        <w:t xml:space="preserve">Rhythm </w:t>
-      </w:r>
-      <w:proofErr w:type="spellStart"/>
-      <w:r>
-        <w:t>Dextra</w:t>
-      </w:r>
-      <w:proofErr w:type="spellEnd"/>
+        <w:t>Rhythm Dextra</w:t>
+      </w:r>
+      <w:r>
+        <w:t xml:space="preserve"> </w:t>
+      </w:r>
+      <w:r>
+        <w:rPr>
+          <w:b/>
+          <w:bCs/>
+        </w:rPr>
+        <w:t>[In shop]</w:t>
+      </w:r>
     </w:p>
     <w:p>
       <w:pPr>
@@ -287,6 +370,16 @@
       </w:pPr>
       <w:r>
         <w:t>Enemy recolors</w:t>
+      </w:r>
+      <w:r>
+        <w:t xml:space="preserve"> </w:t>
+      </w:r>
+      <w:r>
+        <w:rPr>
+          <w:b/>
+          <w:bCs/>
+        </w:rPr>
+        <w:t>[In shop]</w:t>
       </w:r>
     </w:p>
     <w:p>
@@ -322,13 +415,18 @@
         </w:numPr>
       </w:pPr>
       <w:r>
-        <w:t xml:space="preserve">Racing </w:t>
-      </w:r>
-      <w:proofErr w:type="spellStart"/>
-      <w:r>
-        <w:t>Dextra</w:t>
-      </w:r>
-      <w:proofErr w:type="spellEnd"/>
+        <w:t>Racing Dextra</w:t>
+      </w:r>
+      <w:r>
+        <w:t xml:space="preserve"> </w:t>
+      </w:r>
+      <w:r>
+        <w:rPr>
+          <w:b/>
+          <w:bCs/>
+        </w:rPr>
+        <w:t>[In shop]</w:t>
+      </w:r>
     </w:p>
     <w:p>
       <w:pPr>
@@ -340,6 +438,16 @@
       </w:pPr>
       <w:r>
         <w:t>The Dread Knight/Sebastian</w:t>
+      </w:r>
+      <w:r>
+        <w:t xml:space="preserve"> </w:t>
+      </w:r>
+      <w:r>
+        <w:rPr>
+          <w:b/>
+          <w:bCs/>
+        </w:rPr>
+        <w:t>[In shop]</w:t>
       </w:r>
     </w:p>
     <w:p>
@@ -417,7 +525,6 @@
     <w:p/>
     <w:p/>
     <w:p/>
-    <w:p/>
     <w:p>
       <w:r>
         <w:rPr>
@@ -466,6 +573,16 @@
       <w:r>
         <w:t>Main Menu</w:t>
       </w:r>
+      <w:r>
+        <w:t xml:space="preserve"> </w:t>
+      </w:r>
+      <w:r>
+        <w:rPr>
+          <w:b/>
+          <w:bCs/>
+        </w:rPr>
+        <w:t>[In shop]</w:t>
+      </w:r>
     </w:p>
     <w:p>
       <w:pPr>
@@ -526,6 +643,16 @@
       <w:r>
         <w:t>RPG Combat</w:t>
       </w:r>
+      <w:r>
+        <w:t xml:space="preserve"> </w:t>
+      </w:r>
+      <w:r>
+        <w:rPr>
+          <w:b/>
+          <w:bCs/>
+        </w:rPr>
+        <w:t>[In shop]</w:t>
+      </w:r>
     </w:p>
     <w:p>
       <w:pPr>
@@ -598,25 +725,35 @@
       <w:r>
         <w:t>Dread Knight Theme</w:t>
       </w:r>
-    </w:p>
-    <w:p>
-      <w:pPr>
-        <w:pStyle w:val="ListParagraph"/>
-        <w:numPr>
-          <w:ilvl w:val="1"/>
-          <w:numId w:val="7"/>
-        </w:numPr>
-      </w:pPr>
-      <w:r>
-        <w:t>Final Boss Theme – should be hardest to get in the game</w:t>
-      </w:r>
-    </w:p>
-    <w:p>
+      <w:r>
+        <w:t xml:space="preserve"> </w:t>
+      </w:r>
       <w:r>
         <w:rPr>
           <w:b/>
           <w:bCs/>
         </w:rPr>
+        <w:t>[In shop]</w:t>
+      </w:r>
+    </w:p>
+    <w:p>
+      <w:pPr>
+        <w:pStyle w:val="ListParagraph"/>
+        <w:numPr>
+          <w:ilvl w:val="1"/>
+          <w:numId w:val="7"/>
+        </w:numPr>
+      </w:pPr>
+      <w:r>
+        <w:t>Final Boss Theme – should be hardest to get in the game</w:t>
+      </w:r>
+    </w:p>
+    <w:p>
+      <w:r>
+        <w:rPr>
+          <w:b/>
+          <w:bCs/>
+        </w:rPr>
         <w:t>Spells:</w:t>
       </w:r>
       <w:r>
@@ -712,6 +849,16 @@
       <w:r>
         <w:t>Heal – second hardest to reach</w:t>
       </w:r>
+      <w:r>
+        <w:t xml:space="preserve"> </w:t>
+      </w:r>
+      <w:r>
+        <w:rPr>
+          <w:b/>
+          <w:bCs/>
+        </w:rPr>
+        <w:t>[In shop]</w:t>
+      </w:r>
     </w:p>
     <w:p>
       <w:pPr>
@@ -1005,6 +1152,16 @@
       <w:r>
         <w:t>HP +10</w:t>
       </w:r>
+      <w:r>
+        <w:t xml:space="preserve"> </w:t>
+      </w:r>
+      <w:r>
+        <w:rPr>
+          <w:b/>
+          <w:bCs/>
+        </w:rPr>
+        <w:t>[In shop]</w:t>
+      </w:r>
     </w:p>
     <w:p>
       <w:pPr>
@@ -1039,19 +1196,283 @@
         </w:numPr>
       </w:pPr>
       <w:r>
+        <w:t>MP +</w:t>
+      </w:r>
+      <w:r>
+        <w:t>2</w:t>
+      </w:r>
+    </w:p>
+    <w:p>
+      <w:pPr>
+        <w:pStyle w:val="ListParagraph"/>
+        <w:numPr>
+          <w:ilvl w:val="1"/>
+          <w:numId w:val="6"/>
+        </w:numPr>
+      </w:pPr>
+      <w:r>
+        <w:t>MP +1 – Hardest to reach in the game</w:t>
+      </w:r>
+    </w:p>
+    <w:p>
+      <w:pPr>
+        <w:pStyle w:val="ListParagraph"/>
+        <w:numPr>
+          <w:ilvl w:val="1"/>
+          <w:numId w:val="6"/>
+        </w:numPr>
+      </w:pPr>
+      <w:r>
+        <w:t>Strength +4</w:t>
+      </w:r>
+      <w:r>
+        <w:t xml:space="preserve"> </w:t>
+      </w:r>
+      <w:r>
+        <w:rPr>
+          <w:b/>
+          <w:bCs/>
+        </w:rPr>
+        <w:t>[In shop]</w:t>
+      </w:r>
+    </w:p>
+    <w:p>
+      <w:pPr>
+        <w:pStyle w:val="ListParagraph"/>
+        <w:numPr>
+          <w:ilvl w:val="1"/>
+          <w:numId w:val="6"/>
+        </w:numPr>
+      </w:pPr>
+      <w:r>
+        <w:t>Strength +4</w:t>
+      </w:r>
+    </w:p>
+    <w:p>
+      <w:pPr>
+        <w:pStyle w:val="ListParagraph"/>
+        <w:numPr>
+          <w:ilvl w:val="1"/>
+          <w:numId w:val="6"/>
+        </w:numPr>
+      </w:pPr>
+      <w:r>
+        <w:t>Magic +4</w:t>
+      </w:r>
+      <w:r>
+        <w:t xml:space="preserve"> </w:t>
+      </w:r>
+      <w:r>
+        <w:rPr>
+          <w:b/>
+          <w:bCs/>
+        </w:rPr>
+        <w:t>[In shop]</w:t>
+      </w:r>
+    </w:p>
+    <w:p>
+      <w:pPr>
+        <w:pStyle w:val="ListParagraph"/>
+        <w:numPr>
+          <w:ilvl w:val="1"/>
+          <w:numId w:val="6"/>
+        </w:numPr>
+      </w:pPr>
+      <w:r>
+        <w:t>Magic +4</w:t>
+      </w:r>
+    </w:p>
+    <w:p>
+      <w:pPr>
+        <w:pStyle w:val="ListParagraph"/>
+        <w:numPr>
+          <w:ilvl w:val="0"/>
+          <w:numId w:val="6"/>
+        </w:numPr>
+      </w:pPr>
+      <w:r>
+        <w:t>Castle Interior</w:t>
+      </w:r>
+    </w:p>
+    <w:p>
+      <w:pPr>
+        <w:pStyle w:val="ListParagraph"/>
+        <w:numPr>
+          <w:ilvl w:val="1"/>
+          <w:numId w:val="6"/>
+        </w:numPr>
+      </w:pPr>
+      <w:r>
+        <w:t>HP +1</w:t>
+      </w:r>
+      <w:r>
+        <w:t>5</w:t>
+      </w:r>
+      <w:r>
+        <w:t xml:space="preserve"> </w:t>
+      </w:r>
+      <w:r>
+        <w:rPr>
+          <w:b/>
+          <w:bCs/>
+        </w:rPr>
+        <w:t>[In shop]</w:t>
+      </w:r>
+    </w:p>
+    <w:p>
+      <w:pPr>
+        <w:pStyle w:val="ListParagraph"/>
+        <w:numPr>
+          <w:ilvl w:val="1"/>
+          <w:numId w:val="6"/>
+        </w:numPr>
+      </w:pPr>
+      <w:r>
+        <w:t>HP +15</w:t>
+      </w:r>
+    </w:p>
+    <w:p>
+      <w:pPr>
+        <w:pStyle w:val="ListParagraph"/>
+        <w:numPr>
+          <w:ilvl w:val="1"/>
+          <w:numId w:val="6"/>
+        </w:numPr>
+      </w:pPr>
+      <w:r>
+        <w:t>HP +</w:t>
+      </w:r>
+      <w:r>
+        <w:t>20</w:t>
+      </w:r>
+    </w:p>
+    <w:p>
+      <w:pPr>
+        <w:pStyle w:val="ListParagraph"/>
+        <w:numPr>
+          <w:ilvl w:val="1"/>
+          <w:numId w:val="6"/>
+        </w:numPr>
+      </w:pPr>
+      <w:r>
+        <w:t>Strength +4</w:t>
+      </w:r>
+      <w:r>
+        <w:t xml:space="preserve"> </w:t>
+      </w:r>
+      <w:r>
+        <w:rPr>
+          <w:b/>
+          <w:bCs/>
+        </w:rPr>
+        <w:t>[In shop]</w:t>
+      </w:r>
+    </w:p>
+    <w:p>
+      <w:pPr>
+        <w:pStyle w:val="ListParagraph"/>
+        <w:numPr>
+          <w:ilvl w:val="1"/>
+          <w:numId w:val="6"/>
+        </w:numPr>
+      </w:pPr>
+      <w:r>
+        <w:t>Strength +8 – Hardest to reach in the level</w:t>
+      </w:r>
+    </w:p>
+    <w:p>
+      <w:pPr>
+        <w:pStyle w:val="ListParagraph"/>
+        <w:numPr>
+          <w:ilvl w:val="1"/>
+          <w:numId w:val="6"/>
+        </w:numPr>
+      </w:pPr>
+      <w:r>
+        <w:t>Magic +</w:t>
+      </w:r>
+      <w:r>
+        <w:t>2</w:t>
+      </w:r>
+    </w:p>
+    <w:p>
+      <w:pPr>
+        <w:pStyle w:val="ListParagraph"/>
+        <w:numPr>
+          <w:ilvl w:val="0"/>
+          <w:numId w:val="6"/>
+        </w:numPr>
+      </w:pPr>
+      <w:r>
+        <w:t>Sundered Castle</w:t>
+      </w:r>
+    </w:p>
+    <w:p>
+      <w:pPr>
+        <w:pStyle w:val="ListParagraph"/>
+        <w:numPr>
+          <w:ilvl w:val="1"/>
+          <w:numId w:val="6"/>
+        </w:numPr>
+      </w:pPr>
+      <w:r>
+        <w:t>HP +10</w:t>
+      </w:r>
+      <w:r>
+        <w:t xml:space="preserve"> </w:t>
+      </w:r>
+      <w:r>
+        <w:rPr>
+          <w:b/>
+          <w:bCs/>
+        </w:rPr>
+        <w:t>[In shop]</w:t>
+      </w:r>
+    </w:p>
+    <w:p>
+      <w:pPr>
+        <w:pStyle w:val="ListParagraph"/>
+        <w:numPr>
+          <w:ilvl w:val="1"/>
+          <w:numId w:val="6"/>
+        </w:numPr>
+      </w:pPr>
+      <w:r>
+        <w:t>HP +10</w:t>
+      </w:r>
+    </w:p>
+    <w:p>
+      <w:pPr>
+        <w:pStyle w:val="ListParagraph"/>
+        <w:numPr>
+          <w:ilvl w:val="1"/>
+          <w:numId w:val="6"/>
+        </w:numPr>
+      </w:pPr>
+      <w:r>
         <w:t>MP +2</w:t>
       </w:r>
-    </w:p>
-    <w:p>
-      <w:pPr>
-        <w:pStyle w:val="ListParagraph"/>
-        <w:numPr>
-          <w:ilvl w:val="1"/>
-          <w:numId w:val="6"/>
-        </w:numPr>
-      </w:pPr>
-      <w:r>
-        <w:t>MP +1 – Hardest to reach in the game</w:t>
+      <w:r>
+        <w:t xml:space="preserve"> </w:t>
+      </w:r>
+      <w:r>
+        <w:rPr>
+          <w:b/>
+          <w:bCs/>
+        </w:rPr>
+        <w:t>[In shop]</w:t>
+      </w:r>
+    </w:p>
+    <w:p>
+      <w:pPr>
+        <w:pStyle w:val="ListParagraph"/>
+        <w:numPr>
+          <w:ilvl w:val="1"/>
+          <w:numId w:val="6"/>
+        </w:numPr>
+      </w:pPr>
+      <w:r>
+        <w:t>MP +4 – Hardest to reach in the level</w:t>
       </w:r>
     </w:p>
     <w:p>
@@ -1075,6 +1496,132 @@
         </w:numPr>
       </w:pPr>
       <w:r>
+        <w:t>Magic +4</w:t>
+      </w:r>
+      <w:r>
+        <w:t xml:space="preserve"> </w:t>
+      </w:r>
+      <w:r>
+        <w:rPr>
+          <w:b/>
+          <w:bCs/>
+        </w:rPr>
+        <w:t>[In shop]</w:t>
+      </w:r>
+    </w:p>
+    <w:p>
+      <w:pPr>
+        <w:pStyle w:val="ListParagraph"/>
+        <w:numPr>
+          <w:ilvl w:val="1"/>
+          <w:numId w:val="6"/>
+        </w:numPr>
+      </w:pPr>
+      <w:r>
+        <w:t>Magic +4</w:t>
+      </w:r>
+    </w:p>
+    <w:p>
+      <w:pPr>
+        <w:pStyle w:val="ListParagraph"/>
+        <w:numPr>
+          <w:ilvl w:val="0"/>
+          <w:numId w:val="6"/>
+        </w:numPr>
+      </w:pPr>
+      <w:r>
+        <w:t>Caves</w:t>
+      </w:r>
+    </w:p>
+    <w:p>
+      <w:pPr>
+        <w:pStyle w:val="ListParagraph"/>
+        <w:numPr>
+          <w:ilvl w:val="1"/>
+          <w:numId w:val="6"/>
+        </w:numPr>
+      </w:pPr>
+      <w:r>
+        <w:t>HP +10</w:t>
+      </w:r>
+      <w:r>
+        <w:t xml:space="preserve"> </w:t>
+      </w:r>
+      <w:r>
+        <w:rPr>
+          <w:b/>
+          <w:bCs/>
+        </w:rPr>
+        <w:t>[In shop]</w:t>
+      </w:r>
+    </w:p>
+    <w:p>
+      <w:pPr>
+        <w:pStyle w:val="ListParagraph"/>
+        <w:numPr>
+          <w:ilvl w:val="1"/>
+          <w:numId w:val="6"/>
+        </w:numPr>
+      </w:pPr>
+      <w:r>
+        <w:t>HP +15</w:t>
+      </w:r>
+    </w:p>
+    <w:p>
+      <w:pPr>
+        <w:pStyle w:val="ListParagraph"/>
+        <w:numPr>
+          <w:ilvl w:val="1"/>
+          <w:numId w:val="6"/>
+        </w:numPr>
+      </w:pPr>
+      <w:r>
+        <w:t>HP +15</w:t>
+      </w:r>
+    </w:p>
+    <w:p>
+      <w:pPr>
+        <w:pStyle w:val="ListParagraph"/>
+        <w:numPr>
+          <w:ilvl w:val="1"/>
+          <w:numId w:val="6"/>
+        </w:numPr>
+      </w:pPr>
+      <w:r>
+        <w:t>MP +2</w:t>
+      </w:r>
+    </w:p>
+    <w:p>
+      <w:pPr>
+        <w:pStyle w:val="ListParagraph"/>
+        <w:numPr>
+          <w:ilvl w:val="1"/>
+          <w:numId w:val="6"/>
+        </w:numPr>
+      </w:pPr>
+      <w:r>
+        <w:t>Strength +2</w:t>
+      </w:r>
+      <w:r>
+        <w:t xml:space="preserve"> </w:t>
+      </w:r>
+      <w:r>
+        <w:rPr>
+          <w:b/>
+          <w:bCs/>
+        </w:rPr>
+        <w:t>[In shop]</w:t>
+      </w:r>
+    </w:p>
+    <w:p>
+      <w:pPr>
+        <w:pStyle w:val="ListParagraph"/>
+        <w:numPr>
+          <w:ilvl w:val="1"/>
+          <w:numId w:val="6"/>
+        </w:numPr>
+      </w:pPr>
+      <w:r>
         <w:t>Strength +4</w:t>
       </w:r>
     </w:p>
@@ -1089,19 +1636,30 @@
       <w:r>
         <w:t>Magic +4</w:t>
       </w:r>
-    </w:p>
-    <w:p>
-      <w:pPr>
-        <w:pStyle w:val="ListParagraph"/>
-        <w:numPr>
-          <w:ilvl w:val="1"/>
-          <w:numId w:val="6"/>
-        </w:numPr>
-      </w:pPr>
-      <w:r>
-        <w:t>Magic +4</w:t>
-      </w:r>
-    </w:p>
+      <w:r>
+        <w:t xml:space="preserve"> </w:t>
+      </w:r>
+      <w:r>
+        <w:rPr>
+          <w:b/>
+          <w:bCs/>
+        </w:rPr>
+        <w:t>[In shop]</w:t>
+      </w:r>
+    </w:p>
+    <w:p>
+      <w:pPr>
+        <w:pStyle w:val="ListParagraph"/>
+        <w:numPr>
+          <w:ilvl w:val="1"/>
+          <w:numId w:val="6"/>
+        </w:numPr>
+      </w:pPr>
+      <w:r>
+        <w:t>Magic +8 – Hardest to reach in the level</w:t>
+      </w:r>
+    </w:p>
+    <w:p/>
     <w:p>
       <w:pPr>
         <w:pStyle w:val="ListParagraph"/>
@@ -1111,22 +1669,41 @@
         </w:numPr>
       </w:pPr>
       <w:r>
-        <w:t>Castle Interior</w:t>
-      </w:r>
-    </w:p>
-    <w:p>
-      <w:pPr>
-        <w:pStyle w:val="ListParagraph"/>
-        <w:numPr>
-          <w:ilvl w:val="1"/>
-          <w:numId w:val="6"/>
-        </w:numPr>
-      </w:pPr>
-      <w:r>
-        <w:t>HP +1</w:t>
-      </w:r>
-      <w:r>
-        <w:t>5</w:t>
+        <w:t>Dev Wasteland</w:t>
+      </w:r>
+    </w:p>
+    <w:p>
+      <w:pPr>
+        <w:pStyle w:val="ListParagraph"/>
+        <w:numPr>
+          <w:ilvl w:val="1"/>
+          <w:numId w:val="6"/>
+        </w:numPr>
+      </w:pPr>
+      <w:r>
+        <w:t>HP +10</w:t>
+      </w:r>
+      <w:r>
+        <w:t xml:space="preserve"> </w:t>
+      </w:r>
+      <w:r>
+        <w:rPr>
+          <w:b/>
+          <w:bCs/>
+        </w:rPr>
+        <w:t>[In shop]</w:t>
+      </w:r>
+    </w:p>
+    <w:p>
+      <w:pPr>
+        <w:pStyle w:val="ListParagraph"/>
+        <w:numPr>
+          <w:ilvl w:val="1"/>
+          <w:numId w:val="6"/>
+        </w:numPr>
+      </w:pPr>
+      <w:r>
+        <w:t>HP +10</w:t>
       </w:r>
     </w:p>
     <w:p>
@@ -1150,85 +1727,16 @@
         </w:numPr>
       </w:pPr>
       <w:r>
-        <w:t>HP +</w:t>
-      </w:r>
-      <w:r>
-        <w:t>20</w:t>
-      </w:r>
-    </w:p>
-    <w:p>
-      <w:pPr>
-        <w:pStyle w:val="ListParagraph"/>
-        <w:numPr>
-          <w:ilvl w:val="1"/>
-          <w:numId w:val="6"/>
-        </w:numPr>
-      </w:pPr>
-      <w:r>
-        <w:t>Strength +4</w:t>
-      </w:r>
-    </w:p>
-    <w:p>
-      <w:pPr>
-        <w:pStyle w:val="ListParagraph"/>
-        <w:numPr>
-          <w:ilvl w:val="1"/>
-          <w:numId w:val="6"/>
-        </w:numPr>
-      </w:pPr>
-      <w:r>
-        <w:t>Strength +8 – Hardest to reach in the level</w:t>
-      </w:r>
-    </w:p>
-    <w:p>
-      <w:pPr>
-        <w:pStyle w:val="ListParagraph"/>
-        <w:numPr>
-          <w:ilvl w:val="1"/>
-          <w:numId w:val="6"/>
-        </w:numPr>
-      </w:pPr>
-      <w:r>
-        <w:t>Magic +</w:t>
-      </w:r>
-      <w:r>
-        <w:t>2</w:t>
-      </w:r>
-    </w:p>
-    <w:p>
-      <w:pPr>
-        <w:pStyle w:val="ListParagraph"/>
-        <w:numPr>
-          <w:ilvl w:val="0"/>
-          <w:numId w:val="6"/>
-        </w:numPr>
-      </w:pPr>
-      <w:r>
-        <w:t>Sundered Castle</w:t>
-      </w:r>
-    </w:p>
-    <w:p>
-      <w:pPr>
-        <w:pStyle w:val="ListParagraph"/>
-        <w:numPr>
-          <w:ilvl w:val="1"/>
-          <w:numId w:val="6"/>
-        </w:numPr>
-      </w:pPr>
-      <w:r>
-        <w:t>HP +10</w:t>
-      </w:r>
-    </w:p>
-    <w:p>
-      <w:pPr>
-        <w:pStyle w:val="ListParagraph"/>
-        <w:numPr>
-          <w:ilvl w:val="1"/>
-          <w:numId w:val="6"/>
-        </w:numPr>
-      </w:pPr>
-      <w:r>
-        <w:t>HP +10</w:t>
+        <w:t>HP +25</w:t>
+      </w:r>
+      <w:r>
+        <w:t xml:space="preserve"> – In hard to reach “cheat room” with all others mar</w:t>
+      </w:r>
+      <w:r>
+        <w:t>k</w:t>
+      </w:r>
+      <w:r>
+        <w:t>ed this way</w:t>
       </w:r>
     </w:p>
     <w:p>
@@ -1242,228 +1750,27 @@
       <w:r>
         <w:t>MP +2</w:t>
       </w:r>
-    </w:p>
-    <w:p>
-      <w:pPr>
-        <w:pStyle w:val="ListParagraph"/>
-        <w:numPr>
-          <w:ilvl w:val="1"/>
-          <w:numId w:val="6"/>
-        </w:numPr>
-      </w:pPr>
-      <w:r>
-        <w:t>MP +4 – Hardest to reach in the level</w:t>
-      </w:r>
-    </w:p>
-    <w:p>
-      <w:pPr>
-        <w:pStyle w:val="ListParagraph"/>
-        <w:numPr>
-          <w:ilvl w:val="1"/>
-          <w:numId w:val="6"/>
-        </w:numPr>
-      </w:pPr>
-      <w:r>
-        <w:t>Strength +4</w:t>
-      </w:r>
-    </w:p>
-    <w:p>
-      <w:pPr>
-        <w:pStyle w:val="ListParagraph"/>
-        <w:numPr>
-          <w:ilvl w:val="1"/>
-          <w:numId w:val="6"/>
-        </w:numPr>
-      </w:pPr>
-      <w:r>
-        <w:t>Magic +4</w:t>
-      </w:r>
-    </w:p>
-    <w:p>
-      <w:pPr>
-        <w:pStyle w:val="ListParagraph"/>
-        <w:numPr>
-          <w:ilvl w:val="1"/>
-          <w:numId w:val="6"/>
-        </w:numPr>
-      </w:pPr>
-      <w:r>
-        <w:t>Magic +4</w:t>
-      </w:r>
-    </w:p>
-    <w:p>
-      <w:pPr>
-        <w:pStyle w:val="ListParagraph"/>
-        <w:numPr>
-          <w:ilvl w:val="0"/>
-          <w:numId w:val="6"/>
-        </w:numPr>
-      </w:pPr>
-      <w:r>
-        <w:t>Caves</w:t>
-      </w:r>
-    </w:p>
-    <w:p>
-      <w:pPr>
-        <w:pStyle w:val="ListParagraph"/>
-        <w:numPr>
-          <w:ilvl w:val="1"/>
-          <w:numId w:val="6"/>
-        </w:numPr>
-      </w:pPr>
-      <w:r>
-        <w:t>HP +10</w:t>
-      </w:r>
-    </w:p>
-    <w:p>
-      <w:pPr>
-        <w:pStyle w:val="ListParagraph"/>
-        <w:numPr>
-          <w:ilvl w:val="1"/>
-          <w:numId w:val="6"/>
-        </w:numPr>
-      </w:pPr>
-      <w:r>
-        <w:t>HP +15</w:t>
-      </w:r>
-    </w:p>
-    <w:p>
-      <w:pPr>
-        <w:pStyle w:val="ListParagraph"/>
-        <w:numPr>
-          <w:ilvl w:val="1"/>
-          <w:numId w:val="6"/>
-        </w:numPr>
-      </w:pPr>
-      <w:r>
-        <w:t>HP +15</w:t>
-      </w:r>
-    </w:p>
-    <w:p>
-      <w:pPr>
-        <w:pStyle w:val="ListParagraph"/>
-        <w:numPr>
-          <w:ilvl w:val="1"/>
-          <w:numId w:val="6"/>
-        </w:numPr>
-      </w:pPr>
-      <w:r>
-        <w:t>MP +2</w:t>
-      </w:r>
-    </w:p>
-    <w:p>
-      <w:pPr>
-        <w:pStyle w:val="ListParagraph"/>
-        <w:numPr>
-          <w:ilvl w:val="1"/>
-          <w:numId w:val="6"/>
-        </w:numPr>
-      </w:pPr>
-      <w:r>
-        <w:t>Strength +2</w:t>
-      </w:r>
-    </w:p>
-    <w:p>
-      <w:pPr>
-        <w:pStyle w:val="ListParagraph"/>
-        <w:numPr>
-          <w:ilvl w:val="1"/>
-          <w:numId w:val="6"/>
-        </w:numPr>
-      </w:pPr>
-      <w:r>
-        <w:t>Strength +4</w:t>
-      </w:r>
-    </w:p>
-    <w:p>
-      <w:pPr>
-        <w:pStyle w:val="ListParagraph"/>
-        <w:numPr>
-          <w:ilvl w:val="1"/>
-          <w:numId w:val="6"/>
-        </w:numPr>
-      </w:pPr>
-      <w:r>
-        <w:t>Magic +4</w:t>
-      </w:r>
-    </w:p>
-    <w:p>
-      <w:pPr>
-        <w:pStyle w:val="ListParagraph"/>
-        <w:numPr>
-          <w:ilvl w:val="1"/>
-          <w:numId w:val="6"/>
-        </w:numPr>
-      </w:pPr>
-      <w:r>
-        <w:t>Magic +8 – Hardest to reach in the level</w:t>
-      </w:r>
-    </w:p>
-    <w:p>
-      <w:bookmarkStart w:id="0" w:name="_GoBack"/>
-      <w:bookmarkEnd w:id="0"/>
-    </w:p>
-    <w:p>
-      <w:pPr>
-        <w:pStyle w:val="ListParagraph"/>
-        <w:numPr>
-          <w:ilvl w:val="0"/>
-          <w:numId w:val="6"/>
-        </w:numPr>
-      </w:pPr>
-      <w:r>
-        <w:t>Dev Wasteland</w:t>
-      </w:r>
-    </w:p>
-    <w:p>
-      <w:pPr>
-        <w:pStyle w:val="ListParagraph"/>
-        <w:numPr>
-          <w:ilvl w:val="1"/>
-          <w:numId w:val="6"/>
-        </w:numPr>
-      </w:pPr>
-      <w:r>
-        <w:t>HP +10</w:t>
-      </w:r>
-    </w:p>
-    <w:p>
-      <w:pPr>
-        <w:pStyle w:val="ListParagraph"/>
-        <w:numPr>
-          <w:ilvl w:val="1"/>
-          <w:numId w:val="6"/>
-        </w:numPr>
-      </w:pPr>
-      <w:r>
-        <w:t>HP +10</w:t>
-      </w:r>
-    </w:p>
-    <w:p>
-      <w:pPr>
-        <w:pStyle w:val="ListParagraph"/>
-        <w:numPr>
-          <w:ilvl w:val="1"/>
-          <w:numId w:val="6"/>
-        </w:numPr>
-      </w:pPr>
-      <w:r>
-        <w:t>HP +15</w:t>
-      </w:r>
-    </w:p>
-    <w:p>
-      <w:pPr>
-        <w:pStyle w:val="ListParagraph"/>
-        <w:numPr>
-          <w:ilvl w:val="1"/>
-          <w:numId w:val="6"/>
-        </w:numPr>
-      </w:pPr>
-      <w:r>
-        <w:t>HP +25</w:t>
-      </w:r>
-      <w:r>
-        <w:t xml:space="preserve"> – In hard to reach “cheat room” with all others mar</w:t>
+      <w:r>
+        <w:t xml:space="preserve"> </w:t>
+      </w:r>
+      <w:r>
+        <w:rPr>
+          <w:b/>
+          <w:bCs/>
+        </w:rPr>
+        <w:t>[In shop]</w:t>
+      </w:r>
+    </w:p>
+    <w:p>
+      <w:pPr>
+        <w:pStyle w:val="ListParagraph"/>
+        <w:numPr>
+          <w:ilvl w:val="1"/>
+          <w:numId w:val="6"/>
+        </w:numPr>
+      </w:pPr>
+      <w:r>
+        <w:t>MP +2 – In hard to reach “cheat room” with all others mar</w:t>
       </w:r>
       <w:r>
         <w:t>k</w:t>
@@ -1481,19 +1788,29 @@
         </w:numPr>
       </w:pPr>
       <w:r>
-        <w:t>MP +2</w:t>
-      </w:r>
-    </w:p>
-    <w:p>
-      <w:pPr>
-        <w:pStyle w:val="ListParagraph"/>
-        <w:numPr>
-          <w:ilvl w:val="1"/>
-          <w:numId w:val="6"/>
-        </w:numPr>
-      </w:pPr>
-      <w:r>
-        <w:t>MP +2 – In hard to reach “cheat room” with all others mar</w:t>
+        <w:t>Strength +5</w:t>
+      </w:r>
+      <w:r>
+        <w:t xml:space="preserve"> </w:t>
+      </w:r>
+      <w:r>
+        <w:rPr>
+          <w:b/>
+          <w:bCs/>
+        </w:rPr>
+        <w:t>[In shop]</w:t>
+      </w:r>
+    </w:p>
+    <w:p>
+      <w:pPr>
+        <w:pStyle w:val="ListParagraph"/>
+        <w:numPr>
+          <w:ilvl w:val="1"/>
+          <w:numId w:val="6"/>
+        </w:numPr>
+      </w:pPr>
+      <w:r>
+        <w:t>Strength +5 – In hard to reach “cheat room” with all others mar</w:t>
       </w:r>
       <w:r>
         <w:t>k</w:t>
@@ -1511,37 +1828,17 @@
         </w:numPr>
       </w:pPr>
       <w:r>
-        <w:t>Strength +5</w:t>
-      </w:r>
-    </w:p>
-    <w:p>
-      <w:pPr>
-        <w:pStyle w:val="ListParagraph"/>
-        <w:numPr>
-          <w:ilvl w:val="1"/>
-          <w:numId w:val="6"/>
-        </w:numPr>
-      </w:pPr>
-      <w:r>
-        <w:t>Strength +5 – In hard to reach “cheat room” with all others mar</w:t>
-      </w:r>
-      <w:r>
-        <w:t>k</w:t>
-      </w:r>
-      <w:r>
-        <w:t>ed this way</w:t>
-      </w:r>
-    </w:p>
-    <w:p>
-      <w:pPr>
-        <w:pStyle w:val="ListParagraph"/>
-        <w:numPr>
-          <w:ilvl w:val="1"/>
-          <w:numId w:val="6"/>
-        </w:numPr>
-      </w:pPr>
-      <w:r>
         <w:t>Magic +5</w:t>
+      </w:r>
+      <w:r>
+        <w:t xml:space="preserve"> </w:t>
+      </w:r>
+      <w:r>
+        <w:rPr>
+          <w:b/>
+          <w:bCs/>
+        </w:rPr>
+        <w:t>[In shop]</w:t>
       </w:r>
     </w:p>
     <w:p>

</xml_diff>

<commit_message>
Unsure what the changes are here but it's being obnoxious
</commit_message>
<xml_diff>
--- a/Documentation/DextraPickupsAndBoostsDoc.docx
+++ b/Documentation/DextraPickupsAndBoostsDoc.docx
@@ -451,12 +451,20 @@
           <w:rFonts w:ascii="Calibri" w:eastAsia="Calibri" w:hAnsi="Calibri" w:cs="Calibri"/>
         </w:rPr>
       </w:pPr>
+      <w:proofErr w:type="spellStart"/>
+      <w:r>
+        <w:rPr>
+          <w:rFonts w:ascii="Calibri" w:eastAsia="Calibri" w:hAnsi="Calibri" w:cs="Calibri"/>
+        </w:rPr>
+        <w:t>q</w:t>
+      </w:r>
       <w:r>
         <w:rPr>
           <w:rFonts w:ascii="Calibri" w:eastAsia="Calibri" w:hAnsi="Calibri" w:cs="Calibri"/>
         </w:rPr>
         <w:t>Caves</w:t>
       </w:r>
+      <w:proofErr w:type="spellEnd"/>
     </w:p>
     <w:p>
       <w:pPr>

</xml_diff>

<commit_message>
Fixed Racing mode and shops
</commit_message>
<xml_diff>
--- a/Documentation/DextraPickupsAndBoostsDoc.docx
+++ b/Documentation/DextraPickupsAndBoostsDoc.docx
@@ -451,20 +451,12 @@
           <w:rFonts w:ascii="Calibri" w:eastAsia="Calibri" w:hAnsi="Calibri" w:cs="Calibri"/>
         </w:rPr>
       </w:pPr>
-      <w:proofErr w:type="spellStart"/>
-      <w:r>
-        <w:rPr>
-          <w:rFonts w:ascii="Calibri" w:eastAsia="Calibri" w:hAnsi="Calibri" w:cs="Calibri"/>
-        </w:rPr>
-        <w:t>q</w:t>
-      </w:r>
       <w:r>
         <w:rPr>
           <w:rFonts w:ascii="Calibri" w:eastAsia="Calibri" w:hAnsi="Calibri" w:cs="Calibri"/>
         </w:rPr>
         <w:t>Caves</w:t>
       </w:r>
-      <w:proofErr w:type="spellEnd"/>
     </w:p>
     <w:p>
       <w:pPr>
@@ -1685,7 +1677,21 @@
           <w:rFonts w:ascii="Calibri" w:eastAsia="Calibri" w:hAnsi="Calibri" w:cs="Calibri"/>
           <w:b/>
         </w:rPr>
-        <w:t>[In shop]</w:t>
+        <w:t>[In shop</w:t>
+      </w:r>
+      <w:r>
+        <w:rPr>
+          <w:rFonts w:ascii="Calibri" w:eastAsia="Calibri" w:hAnsi="Calibri" w:cs="Calibri"/>
+          <w:b/>
+        </w:rPr>
+        <w:t>: 50</w:t>
+      </w:r>
+      <w:r>
+        <w:rPr>
+          <w:rFonts w:ascii="Calibri" w:eastAsia="Calibri" w:hAnsi="Calibri" w:cs="Calibri"/>
+          <w:b/>
+        </w:rPr>
+        <w:t>]</w:t>
       </w:r>
     </w:p>
     <w:p>
@@ -1783,7 +1789,21 @@
           <w:rFonts w:ascii="Calibri" w:eastAsia="Calibri" w:hAnsi="Calibri" w:cs="Calibri"/>
           <w:b/>
         </w:rPr>
-        <w:t>[In shop]</w:t>
+        <w:t>[In shop</w:t>
+      </w:r>
+      <w:r>
+        <w:rPr>
+          <w:rFonts w:ascii="Calibri" w:eastAsia="Calibri" w:hAnsi="Calibri" w:cs="Calibri"/>
+          <w:b/>
+        </w:rPr>
+        <w:t>: 50</w:t>
+      </w:r>
+      <w:r>
+        <w:rPr>
+          <w:rFonts w:ascii="Calibri" w:eastAsia="Calibri" w:hAnsi="Calibri" w:cs="Calibri"/>
+          <w:b/>
+        </w:rPr>
+        <w:t>]</w:t>
       </w:r>
     </w:p>
     <w:p>
@@ -1826,7 +1846,21 @@
           <w:rFonts w:ascii="Calibri" w:eastAsia="Calibri" w:hAnsi="Calibri" w:cs="Calibri"/>
           <w:b/>
         </w:rPr>
-        <w:t>[In shop]</w:t>
+        <w:t>[In shop</w:t>
+      </w:r>
+      <w:r>
+        <w:rPr>
+          <w:rFonts w:ascii="Calibri" w:eastAsia="Calibri" w:hAnsi="Calibri" w:cs="Calibri"/>
+          <w:b/>
+        </w:rPr>
+        <w:t>: 50</w:t>
+      </w:r>
+      <w:r>
+        <w:rPr>
+          <w:rFonts w:ascii="Calibri" w:eastAsia="Calibri" w:hAnsi="Calibri" w:cs="Calibri"/>
+          <w:b/>
+        </w:rPr>
+        <w:t>]</w:t>
       </w:r>
     </w:p>
     <w:p>
@@ -1887,7 +1921,21 @@
           <w:rFonts w:ascii="Calibri" w:eastAsia="Calibri" w:hAnsi="Calibri" w:cs="Calibri"/>
           <w:b/>
         </w:rPr>
-        <w:t>[In shop]</w:t>
+        <w:t>[In shop</w:t>
+      </w:r>
+      <w:r>
+        <w:rPr>
+          <w:rFonts w:ascii="Calibri" w:eastAsia="Calibri" w:hAnsi="Calibri" w:cs="Calibri"/>
+          <w:b/>
+        </w:rPr>
+        <w:t>: 75</w:t>
+      </w:r>
+      <w:r>
+        <w:rPr>
+          <w:rFonts w:ascii="Calibri" w:eastAsia="Calibri" w:hAnsi="Calibri" w:cs="Calibri"/>
+          <w:b/>
+        </w:rPr>
+        <w:t>]</w:t>
       </w:r>
     </w:p>
     <w:p>
@@ -1948,7 +1996,21 @@
           <w:rFonts w:ascii="Calibri" w:eastAsia="Calibri" w:hAnsi="Calibri" w:cs="Calibri"/>
           <w:b/>
         </w:rPr>
-        <w:t>[In shop]</w:t>
+        <w:t>[In shop</w:t>
+      </w:r>
+      <w:r>
+        <w:rPr>
+          <w:rFonts w:ascii="Calibri" w:eastAsia="Calibri" w:hAnsi="Calibri" w:cs="Calibri"/>
+          <w:b/>
+        </w:rPr>
+        <w:t>: 50</w:t>
+      </w:r>
+      <w:r>
+        <w:rPr>
+          <w:rFonts w:ascii="Calibri" w:eastAsia="Calibri" w:hAnsi="Calibri" w:cs="Calibri"/>
+          <w:b/>
+        </w:rPr>
+        <w:t>]</w:t>
       </w:r>
     </w:p>
     <w:p>
@@ -2027,7 +2089,21 @@
           <w:rFonts w:ascii="Calibri" w:eastAsia="Calibri" w:hAnsi="Calibri" w:cs="Calibri"/>
           <w:b/>
         </w:rPr>
-        <w:t>[In shop]</w:t>
+        <w:t>[In shop</w:t>
+      </w:r>
+      <w:r>
+        <w:rPr>
+          <w:rFonts w:ascii="Calibri" w:eastAsia="Calibri" w:hAnsi="Calibri" w:cs="Calibri"/>
+          <w:b/>
+        </w:rPr>
+        <w:t>: 50</w:t>
+      </w:r>
+      <w:r>
+        <w:rPr>
+          <w:rFonts w:ascii="Calibri" w:eastAsia="Calibri" w:hAnsi="Calibri" w:cs="Calibri"/>
+          <w:b/>
+        </w:rPr>
+        <w:t>]</w:t>
       </w:r>
     </w:p>
     <w:p>
@@ -2070,7 +2146,21 @@
           <w:rFonts w:ascii="Calibri" w:eastAsia="Calibri" w:hAnsi="Calibri" w:cs="Calibri"/>
           <w:b/>
         </w:rPr>
-        <w:t>[In shop]</w:t>
+        <w:t>[In shop</w:t>
+      </w:r>
+      <w:r>
+        <w:rPr>
+          <w:rFonts w:ascii="Calibri" w:eastAsia="Calibri" w:hAnsi="Calibri" w:cs="Calibri"/>
+          <w:b/>
+        </w:rPr>
+        <w:t>: 50</w:t>
+      </w:r>
+      <w:r>
+        <w:rPr>
+          <w:rFonts w:ascii="Calibri" w:eastAsia="Calibri" w:hAnsi="Calibri" w:cs="Calibri"/>
+          <w:b/>
+        </w:rPr>
+        <w:t>]</w:t>
       </w:r>
     </w:p>
     <w:p>
@@ -2131,7 +2221,21 @@
           <w:rFonts w:ascii="Calibri" w:eastAsia="Calibri" w:hAnsi="Calibri" w:cs="Calibri"/>
           <w:b/>
         </w:rPr>
-        <w:t>[In shop]</w:t>
+        <w:t>[In shop</w:t>
+      </w:r>
+      <w:r>
+        <w:rPr>
+          <w:rFonts w:ascii="Calibri" w:eastAsia="Calibri" w:hAnsi="Calibri" w:cs="Calibri"/>
+          <w:b/>
+        </w:rPr>
+        <w:t>: 50</w:t>
+      </w:r>
+      <w:r>
+        <w:rPr>
+          <w:rFonts w:ascii="Calibri" w:eastAsia="Calibri" w:hAnsi="Calibri" w:cs="Calibri"/>
+          <w:b/>
+        </w:rPr>
+        <w:t>]</w:t>
       </w:r>
     </w:p>
     <w:p>
@@ -2192,7 +2296,21 @@
           <w:rFonts w:ascii="Calibri" w:eastAsia="Calibri" w:hAnsi="Calibri" w:cs="Calibri"/>
           <w:b/>
         </w:rPr>
-        <w:t>[In shop]</w:t>
+        <w:t>[In shop</w:t>
+      </w:r>
+      <w:r>
+        <w:rPr>
+          <w:rFonts w:ascii="Calibri" w:eastAsia="Calibri" w:hAnsi="Calibri" w:cs="Calibri"/>
+          <w:b/>
+        </w:rPr>
+        <w:t>: 50</w:t>
+      </w:r>
+      <w:r>
+        <w:rPr>
+          <w:rFonts w:ascii="Calibri" w:eastAsia="Calibri" w:hAnsi="Calibri" w:cs="Calibri"/>
+          <w:b/>
+        </w:rPr>
+        <w:t>]</w:t>
       </w:r>
     </w:p>
     <w:p>
@@ -2271,7 +2389,21 @@
           <w:rFonts w:ascii="Calibri" w:eastAsia="Calibri" w:hAnsi="Calibri" w:cs="Calibri"/>
           <w:b/>
         </w:rPr>
-        <w:t>[In shop]</w:t>
+        <w:t>[In shop</w:t>
+      </w:r>
+      <w:r>
+        <w:rPr>
+          <w:rFonts w:ascii="Calibri" w:eastAsia="Calibri" w:hAnsi="Calibri" w:cs="Calibri"/>
+          <w:b/>
+        </w:rPr>
+        <w:t>: 25</w:t>
+      </w:r>
+      <w:r>
+        <w:rPr>
+          <w:rFonts w:ascii="Calibri" w:eastAsia="Calibri" w:hAnsi="Calibri" w:cs="Calibri"/>
+          <w:b/>
+        </w:rPr>
+        <w:t>]</w:t>
       </w:r>
     </w:p>
     <w:p>
@@ -2315,7 +2447,21 @@
           <w:rFonts w:ascii="Calibri" w:eastAsia="Calibri" w:hAnsi="Calibri" w:cs="Calibri"/>
           <w:b/>
         </w:rPr>
-        <w:t>[In shop]</w:t>
+        <w:t>[In shop</w:t>
+      </w:r>
+      <w:r>
+        <w:rPr>
+          <w:rFonts w:ascii="Calibri" w:eastAsia="Calibri" w:hAnsi="Calibri" w:cs="Calibri"/>
+          <w:b/>
+        </w:rPr>
+        <w:t>: 50</w:t>
+      </w:r>
+      <w:r>
+        <w:rPr>
+          <w:rFonts w:ascii="Calibri" w:eastAsia="Calibri" w:hAnsi="Calibri" w:cs="Calibri"/>
+          <w:b/>
+        </w:rPr>
+        <w:t>]</w:t>
       </w:r>
     </w:p>
     <w:p>
@@ -2383,7 +2529,21 @@
           <w:rFonts w:ascii="Calibri" w:eastAsia="Calibri" w:hAnsi="Calibri" w:cs="Calibri"/>
           <w:b/>
         </w:rPr>
-        <w:t>[In shop]</w:t>
+        <w:t>[In shop</w:t>
+      </w:r>
+      <w:r>
+        <w:rPr>
+          <w:rFonts w:ascii="Calibri" w:eastAsia="Calibri" w:hAnsi="Calibri" w:cs="Calibri"/>
+          <w:b/>
+        </w:rPr>
+        <w:t>: 50</w:t>
+      </w:r>
+      <w:r>
+        <w:rPr>
+          <w:rFonts w:ascii="Calibri" w:eastAsia="Calibri" w:hAnsi="Calibri" w:cs="Calibri"/>
+          <w:b/>
+        </w:rPr>
+        <w:t>]</w:t>
       </w:r>
     </w:p>
     <w:p>
@@ -2462,7 +2622,21 @@
           <w:rFonts w:ascii="Calibri" w:eastAsia="Calibri" w:hAnsi="Calibri" w:cs="Calibri"/>
           <w:b/>
         </w:rPr>
-        <w:t>[In shop]</w:t>
+        <w:t>[In shop</w:t>
+      </w:r>
+      <w:r>
+        <w:rPr>
+          <w:rFonts w:ascii="Calibri" w:eastAsia="Calibri" w:hAnsi="Calibri" w:cs="Calibri"/>
+          <w:b/>
+        </w:rPr>
+        <w:t>: 50</w:t>
+      </w:r>
+      <w:r>
+        <w:rPr>
+          <w:rFonts w:ascii="Calibri" w:eastAsia="Calibri" w:hAnsi="Calibri" w:cs="Calibri"/>
+          <w:b/>
+        </w:rPr>
+        <w:t>]</w:t>
       </w:r>
     </w:p>
     <w:p>
@@ -2505,7 +2679,21 @@
           <w:rFonts w:ascii="Calibri" w:eastAsia="Calibri" w:hAnsi="Calibri" w:cs="Calibri"/>
           <w:b/>
         </w:rPr>
-        <w:t>[In shop]</w:t>
+        <w:t>[In shop</w:t>
+      </w:r>
+      <w:r>
+        <w:rPr>
+          <w:rFonts w:ascii="Calibri" w:eastAsia="Calibri" w:hAnsi="Calibri" w:cs="Calibri"/>
+          <w:b/>
+        </w:rPr>
+        <w:t>: 60</w:t>
+      </w:r>
+      <w:r>
+        <w:rPr>
+          <w:rFonts w:ascii="Calibri" w:eastAsia="Calibri" w:hAnsi="Calibri" w:cs="Calibri"/>
+          <w:b/>
+        </w:rPr>
+        <w:t>]</w:t>
       </w:r>
     </w:p>
     <w:p>
@@ -2548,7 +2736,21 @@
           <w:rFonts w:ascii="Calibri" w:eastAsia="Calibri" w:hAnsi="Calibri" w:cs="Calibri"/>
           <w:b/>
         </w:rPr>
-        <w:t>[In shop]</w:t>
+        <w:t>[In shop</w:t>
+      </w:r>
+      <w:r>
+        <w:rPr>
+          <w:rFonts w:ascii="Calibri" w:eastAsia="Calibri" w:hAnsi="Calibri" w:cs="Calibri"/>
+          <w:b/>
+        </w:rPr>
+        <w:t>: 60</w:t>
+      </w:r>
+      <w:r>
+        <w:rPr>
+          <w:rFonts w:ascii="Calibri" w:eastAsia="Calibri" w:hAnsi="Calibri" w:cs="Calibri"/>
+          <w:b/>
+        </w:rPr>
+        <w:t>]</w:t>
       </w:r>
     </w:p>
     <w:p>

</xml_diff>